<commit_message>
Corrects an error made in the first exercise of the teacher`s file
</commit_message>
<xml_diff>
--- a/task-2/SpatAnStatMod_2023_practice_2.docx
+++ b/task-2/SpatAnStatMod_2023_practice_2.docx
@@ -205,10 +205,10 @@
                 <v:path o:extrusionok="f" gradientshapeok="t" o:connecttype="rect"/>
                 <o:lock v:ext="edit" aspectratio="t"/>
               </v:shapetype>
-              <v:shape id="_x0000_i1240" type="#_x0000_t75" style="width:465.75pt;height:21.75pt" o:ole="">
+              <v:shape id="_x0000_i1044" type="#_x0000_t75" style="width:465.75pt;height:21.75pt" o:ole="">
                 <v:imagedata r:id="rId9" o:title=""/>
               </v:shape>
-              <w:control r:id="rId10" w:name="OptionButton1" w:shapeid="_x0000_i1240"/>
+              <w:control r:id="rId10" w:name="OptionButton1" w:shapeid="_x0000_i1044"/>
             </w:object>
           </w:r>
         </w:p>
@@ -223,10 +223,10 @@
               <w:color w:val="FF0000"/>
             </w:rPr>
             <w:object w:dxaOrig="225" w:dyaOrig="225" w14:anchorId="36586369">
-              <v:shape id="_x0000_i1234" type="#_x0000_t75" style="width:465.75pt;height:21.75pt" o:ole="">
+              <v:shape id="_x0000_i1046" type="#_x0000_t75" style="width:465.75pt;height:21.75pt" o:ole="">
                 <v:imagedata r:id="rId11" o:title=""/>
               </v:shape>
-              <w:control r:id="rId12" w:name="OptionButton2" w:shapeid="_x0000_i1234"/>
+              <w:control r:id="rId12" w:name="OptionButton2" w:shapeid="_x0000_i1046"/>
             </w:object>
           </w:r>
         </w:p>
@@ -236,10 +236,10 @@
               <w:color w:val="FF0000"/>
             </w:rPr>
             <w:object w:dxaOrig="225" w:dyaOrig="225" w14:anchorId="0B4CC351">
-              <v:shape id="_x0000_i1239" type="#_x0000_t75" style="width:465.75pt;height:21.75pt" o:ole="">
+              <v:shape id="_x0000_i1048" type="#_x0000_t75" style="width:465.75pt;height:21.75pt" o:ole="">
                 <v:imagedata r:id="rId13" o:title=""/>
               </v:shape>
-              <w:control r:id="rId14" w:name="OptionButton3" w:shapeid="_x0000_i1239"/>
+              <w:control r:id="rId14" w:name="OptionButton3" w:shapeid="_x0000_i1048"/>
             </w:object>
           </w:r>
         </w:p>
@@ -332,10 +332,10 @@
               <w:szCs w:val="16"/>
             </w:rPr>
             <w:object w:dxaOrig="225" w:dyaOrig="225" w14:anchorId="71C434FB">
-              <v:shape id="_x0000_i1241" type="#_x0000_t75" style="width:465.75pt;height:21.75pt" o:ole="">
+              <v:shape id="_x0000_i1068" type="#_x0000_t75" style="width:465.75pt;height:21.75pt" o:ole="">
                 <v:imagedata r:id="rId16" o:title=""/>
               </v:shape>
-              <w:control r:id="rId17" w:name="OptionButton11" w:shapeid="_x0000_i1241"/>
+              <w:control r:id="rId17" w:name="OptionButton11" w:shapeid="_x0000_i1068"/>
             </w:object>
           </w:r>
         </w:p>
@@ -350,10 +350,10 @@
               <w:color w:val="FF0000"/>
             </w:rPr>
             <w:object w:dxaOrig="225" w:dyaOrig="225" w14:anchorId="0F31885C">
-              <v:shape id="_x0000_i1237" type="#_x0000_t75" style="width:465.75pt;height:21.75pt" o:ole="">
-                <v:imagedata r:id="rId11" o:title=""/>
+              <v:shape id="_x0000_i1075" type="#_x0000_t75" style="width:465.75pt;height:21.75pt" o:ole="">
+                <v:imagedata r:id="rId18" o:title=""/>
               </v:shape>
-              <w:control r:id="rId18" w:name="OptionButton21" w:shapeid="_x0000_i1237"/>
+              <w:control r:id="rId19" w:name="OptionButton21" w:shapeid="_x0000_i1075"/>
             </w:object>
           </w:r>
         </w:p>
@@ -371,12 +371,11 @@
             <w:rPr>
               <w:color w:val="FF0000"/>
             </w:rPr>
-            <w:lastRenderedPageBreak/>
             <w:object w:dxaOrig="225" w:dyaOrig="225" w14:anchorId="7A48D89B">
-              <v:shape id="_x0000_i1229" type="#_x0000_t75" style="width:465.75pt;height:21.75pt" o:ole="">
-                <v:imagedata r:id="rId19" o:title=""/>
+              <v:shape id="_x0000_i1067" type="#_x0000_t75" style="width:465.75pt;height:21.75pt" o:ole="">
+                <v:imagedata r:id="rId20" o:title=""/>
               </v:shape>
-              <w:control r:id="rId20" w:name="OptionButton31" w:shapeid="_x0000_i1229"/>
+              <w:control r:id="rId21" w:name="OptionButton31" w:shapeid="_x0000_i1067"/>
             </w:object>
           </w:r>
         </w:p>
@@ -387,6 +386,7 @@
         <w:pStyle w:val="Heading3"/>
       </w:pPr>
       <w:r>
+        <w:lastRenderedPageBreak/>
         <w:t>Завдання</w:t>
       </w:r>
       <w:r>
@@ -728,10 +728,10 @@
           <w:lang w:val="en-US"/>
         </w:rPr>
         <w:object w:dxaOrig="9638" w:dyaOrig="1073" w14:anchorId="332A2792">
-          <v:shape id="_x0000_i1107" type="#_x0000_t75" style="width:482.25pt;height:54pt" o:ole="">
-            <v:imagedata r:id="rId21" o:title=""/>
+          <v:shape id="_x0000_i1037" type="#_x0000_t75" style="width:482.25pt;height:54pt" o:ole="">
+            <v:imagedata r:id="rId22" o:title=""/>
           </v:shape>
-          <o:OLEObject Type="Embed" ProgID="Word.Document.12" ShapeID="_x0000_i1107" DrawAspect="Content" ObjectID="_1739178590" r:id="rId22">
+          <o:OLEObject Type="Embed" ProgID="Word.Document.12" ShapeID="_x0000_i1037" DrawAspect="Content" ObjectID="_1739178823" r:id="rId23">
             <o:FieldCodes>\s</o:FieldCodes>
           </o:OLEObject>
         </w:object>
@@ -958,10 +958,10 @@
           <w:lang w:val="en-US"/>
         </w:rPr>
         <w:object w:dxaOrig="9353" w:dyaOrig="1073" w14:anchorId="73FCE8BE">
-          <v:shape id="_x0000_i1148" type="#_x0000_t75" style="width:468pt;height:54pt" o:ole="">
-            <v:imagedata r:id="rId23" o:title=""/>
+          <v:shape id="_x0000_i1038" type="#_x0000_t75" style="width:468pt;height:54pt" o:ole="">
+            <v:imagedata r:id="rId24" o:title=""/>
           </v:shape>
-          <o:OLEObject Type="Embed" ProgID="Word.Document.12" ShapeID="_x0000_i1148" DrawAspect="Content" ObjectID="_1739178591" r:id="rId24">
+          <o:OLEObject Type="Embed" ProgID="Word.Document.12" ShapeID="_x0000_i1038" DrawAspect="Content" ObjectID="_1739178824" r:id="rId25">
             <o:FieldCodes>\s</o:FieldCodes>
           </o:OLEObject>
         </w:object>
@@ -1042,10 +1042,10 @@
           <w:lang w:val="en-US"/>
         </w:rPr>
         <w:object w:dxaOrig="9353" w:dyaOrig="1073" w14:anchorId="1152E121">
-          <v:shape id="_x0000_i1151" type="#_x0000_t75" style="width:468pt;height:54pt" o:ole="">
-            <v:imagedata r:id="rId25" o:title=""/>
+          <v:shape id="_x0000_i1039" type="#_x0000_t75" style="width:468pt;height:54pt" o:ole="">
+            <v:imagedata r:id="rId26" o:title=""/>
           </v:shape>
-          <o:OLEObject Type="Embed" ProgID="Word.Document.12" ShapeID="_x0000_i1151" DrawAspect="Content" ObjectID="_1739178592" r:id="rId26">
+          <o:OLEObject Type="Embed" ProgID="Word.Document.12" ShapeID="_x0000_i1039" DrawAspect="Content" ObjectID="_1739178825" r:id="rId27">
             <o:FieldCodes>\s</o:FieldCodes>
           </o:OLEObject>
         </w:object>
@@ -1144,10 +1144,10 @@
           <w:lang w:val="en-US"/>
         </w:rPr>
         <w:object w:dxaOrig="9353" w:dyaOrig="1073" w14:anchorId="29A7C611">
-          <v:shape id="_x0000_i1156" type="#_x0000_t75" style="width:468pt;height:54pt" o:ole="">
-            <v:imagedata r:id="rId27" o:title=""/>
+          <v:shape id="_x0000_i1040" type="#_x0000_t75" style="width:468pt;height:54pt" o:ole="">
+            <v:imagedata r:id="rId28" o:title=""/>
           </v:shape>
-          <o:OLEObject Type="Embed" ProgID="Word.Document.12" ShapeID="_x0000_i1156" DrawAspect="Content" ObjectID="_1739178593" r:id="rId28">
+          <o:OLEObject Type="Embed" ProgID="Word.Document.12" ShapeID="_x0000_i1040" DrawAspect="Content" ObjectID="_1739178826" r:id="rId29">
             <o:FieldCodes>\s</o:FieldCodes>
           </o:OLEObject>
         </w:object>
@@ -1246,10 +1246,10 @@
           <w:lang w:val="en-US"/>
         </w:rPr>
         <w:object w:dxaOrig="9353" w:dyaOrig="1073" w14:anchorId="1297F9B7">
-          <v:shape id="_x0000_i1159" type="#_x0000_t75" style="width:468pt;height:54pt" o:ole="">
-            <v:imagedata r:id="rId29" o:title=""/>
+          <v:shape id="_x0000_i1041" type="#_x0000_t75" style="width:468pt;height:54pt" o:ole="">
+            <v:imagedata r:id="rId30" o:title=""/>
           </v:shape>
-          <o:OLEObject Type="Embed" ProgID="Word.Document.12" ShapeID="_x0000_i1159" DrawAspect="Content" ObjectID="_1739178594" r:id="rId30">
+          <o:OLEObject Type="Embed" ProgID="Word.Document.12" ShapeID="_x0000_i1041" DrawAspect="Content" ObjectID="_1739178827" r:id="rId31">
             <o:FieldCodes>\s</o:FieldCodes>
           </o:OLEObject>
         </w:object>
@@ -1358,10 +1358,10 @@
           <w:lang w:val="en-US"/>
         </w:rPr>
         <w:object w:dxaOrig="9353" w:dyaOrig="1073" w14:anchorId="22D3870B">
-          <v:shape id="_x0000_i1163" type="#_x0000_t75" style="width:468pt;height:54pt" o:ole="">
-            <v:imagedata r:id="rId31" o:title=""/>
+          <v:shape id="_x0000_i1042" type="#_x0000_t75" style="width:468pt;height:54pt" o:ole="">
+            <v:imagedata r:id="rId32" o:title=""/>
           </v:shape>
-          <o:OLEObject Type="Embed" ProgID="Word.Document.12" ShapeID="_x0000_i1163" DrawAspect="Content" ObjectID="_1739178595" r:id="rId32">
+          <o:OLEObject Type="Embed" ProgID="Word.Document.12" ShapeID="_x0000_i1042" DrawAspect="Content" ObjectID="_1739178828" r:id="rId33">
             <o:FieldCodes>\s</o:FieldCodes>
           </o:OLEObject>
         </w:object>
@@ -1385,7 +1385,6 @@
           <w:szCs w:val="24"/>
           <w:lang w:val="en-US"/>
         </w:rPr>
-        <w:lastRenderedPageBreak/>
         <w:t>SD</w:t>
       </w:r>
       <w:r>
@@ -1433,6 +1432,7 @@
         </w:rPr>
       </w:pPr>
       <w:r>
+        <w:lastRenderedPageBreak/>
         <w:t xml:space="preserve">Частина </w:t>
       </w:r>
       <w:r>
@@ -1837,16 +1837,7 @@
                 <w:szCs w:val="24"/>
                 <w:lang w:val="en-US"/>
               </w:rPr>
-              <w:t>0</w:t>
-            </w:r>
-            <w:r>
-              <w:rPr>
-                <w:rFonts w:cstheme="minorHAnsi"/>
-                <w:sz w:val="24"/>
-                <w:szCs w:val="24"/>
-                <w:lang w:val="en-US"/>
-              </w:rPr>
-              <w:t xml:space="preserve"> </w:t>
+              <w:t xml:space="preserve">0 </w:t>
             </w:r>
             <w:r>
               <w:rPr>
@@ -2402,10 +2393,10 @@
           <w:lang w:val="uk-UA"/>
         </w:rPr>
         <w:object w:dxaOrig="9638" w:dyaOrig="5075" w14:anchorId="59F1DABF">
-          <v:shape id="_x0000_i1170" type="#_x0000_t75" style="width:482.25pt;height:253.5pt" o:ole="">
-            <v:imagedata r:id="rId33" o:title=""/>
+          <v:shape id="_x0000_i1043" type="#_x0000_t75" style="width:482.25pt;height:253.5pt" o:ole="">
+            <v:imagedata r:id="rId34" o:title=""/>
           </v:shape>
-          <o:OLEObject Type="Embed" ProgID="Word.Document.12" ShapeID="_x0000_i1170" DrawAspect="Content" ObjectID="_1739178596" r:id="rId34">
+          <o:OLEObject Type="Embed" ProgID="Word.Document.12" ShapeID="_x0000_i1043" DrawAspect="Content" ObjectID="_1739178829" r:id="rId35">
             <o:FieldCodes>\s</o:FieldCodes>
           </o:OLEObject>
         </w:object>
@@ -2762,6 +2753,7 @@
         </w:rPr>
       </w:pPr>
       <w:r>
+        <w:lastRenderedPageBreak/>
         <w:t>Завдання</w:t>
       </w:r>
       <w:r>
@@ -3021,7 +3013,7 @@
           <w:lang w:val="uk-UA"/>
         </w:rPr>
       </w:pPr>
-      <w:hyperlink r:id="rId35" w:history="1">
+      <w:hyperlink r:id="rId36" w:history="1">
         <w:r>
           <w:rPr>
             <w:rStyle w:val="Hyperlink"/>
@@ -3068,31 +3060,7 @@
             <w:szCs w:val="24"/>
             <w:lang w:val="uk-UA"/>
           </w:rPr>
-          <w:t>за</w:t>
-        </w:r>
-        <w:r>
-          <w:rPr>
-            <w:rStyle w:val="Hyperlink"/>
-            <w:rFonts w:cstheme="minorHAnsi"/>
-            <w:i/>
-            <w:iCs/>
-            <w:sz w:val="24"/>
-            <w:szCs w:val="24"/>
-            <w:lang w:val="uk-UA"/>
-          </w:rPr>
-          <w:t>в</w:t>
-        </w:r>
-        <w:r>
-          <w:rPr>
-            <w:rStyle w:val="Hyperlink"/>
-            <w:rFonts w:cstheme="minorHAnsi"/>
-            <w:i/>
-            <w:iCs/>
-            <w:sz w:val="24"/>
-            <w:szCs w:val="24"/>
-            <w:lang w:val="uk-UA"/>
-          </w:rPr>
-          <w:t xml:space="preserve">дання </w:t>
+          <w:t xml:space="preserve">завдання </w:t>
         </w:r>
         <w:r>
           <w:rPr>
@@ -3133,8 +3101,8 @@
       </w:hyperlink>
     </w:p>
     <w:sectPr>
-      <w:headerReference w:type="default" r:id="rId36"/>
-      <w:footerReference w:type="default" r:id="rId37"/>
+      <w:headerReference w:type="default" r:id="rId37"/>
+      <w:footerReference w:type="default" r:id="rId38"/>
       <w:pgSz w:w="11906" w:h="16838"/>
       <w:pgMar w:top="1134" w:right="850" w:bottom="1134" w:left="1701" w:header="708" w:footer="708" w:gutter="0"/>
       <w:cols w:space="708"/>
@@ -5263,7 +5231,6 @@
       </w:docPartPr>
       <w:docPartBody>
         <w:p>
-          <w:pPr/>
           <w:r>
             <w:rPr>
               <w:rStyle w:val="PlaceholderText"/>
@@ -5290,7 +5257,6 @@
       </w:docPartPr>
       <w:docPartBody>
         <w:p>
-          <w:pPr/>
           <w:r>
             <w:rPr>
               <w:rStyle w:val="PlaceholderText"/>
@@ -5317,7 +5283,6 @@
       </w:docPartPr>
       <w:docPartBody>
         <w:p>
-          <w:pPr/>
           <w:r>
             <w:rPr>
               <w:rStyle w:val="PlaceholderText"/>
@@ -5344,7 +5309,6 @@
       </w:docPartPr>
       <w:docPartBody>
         <w:p>
-          <w:pPr/>
           <w:r>
             <w:rPr>
               <w:rStyle w:val="PlaceholderText"/>
@@ -5371,7 +5335,6 @@
       </w:docPartPr>
       <w:docPartBody>
         <w:p>
-          <w:pPr/>
           <w:r>
             <w:rPr>
               <w:rStyle w:val="PlaceholderText"/>
@@ -5399,7 +5362,6 @@
       </w:docPartPr>
       <w:docPartBody>
         <w:p>
-          <w:pPr/>
           <w:r>
             <w:rPr>
               <w:rStyle w:val="PlaceholderText"/>
@@ -5427,7 +5389,6 @@
       </w:docPartPr>
       <w:docPartBody>
         <w:p>
-          <w:pPr/>
           <w:r>
             <w:rPr>
               <w:rStyle w:val="PlaceholderText"/>
@@ -5455,7 +5416,6 @@
       </w:docPartPr>
       <w:docPartBody>
         <w:p>
-          <w:pPr/>
           <w:r>
             <w:rPr>
               <w:rStyle w:val="PlaceholderText"/>
@@ -5483,7 +5443,6 @@
       </w:docPartPr>
       <w:docPartBody>
         <w:p>
-          <w:pPr/>
           <w:r>
             <w:rPr>
               <w:rStyle w:val="PlaceholderText"/>
@@ -5511,7 +5470,6 @@
       </w:docPartPr>
       <w:docPartBody>
         <w:p>
-          <w:pPr/>
           <w:r>
             <w:rPr>
               <w:rStyle w:val="PlaceholderText"/>
@@ -5608,7 +5566,7 @@
     <m:intLim m:val="subSup"/>
     <m:naryLim m:val="undOvr"/>
   </m:mathPr>
-  <w:themeFontLang/>
+  <w:themeFontLang w:val="en-US"/>
   <w:clrSchemeMapping w:bg1="light1" w:t1="dark1" w:bg2="light2" w:t2="dark2" w:accent1="accent1" w:accent2="accent2" w:accent3="accent3" w:accent4="accent4" w:accent5="accent5" w:accent6="accent6" w:hyperlink="hyperlink" w:followedHyperlink="followedHyperlink"/>
   <w:decimalSymbol w:val="."/>
   <w:listSeparator w:val=","/>
@@ -5624,7 +5582,7 @@
         <w:rFonts w:asciiTheme="minorHAnsi" w:eastAsiaTheme="minorEastAsia" w:hAnsiTheme="minorHAnsi" w:cstheme="minorBidi"/>
         <w:sz w:val="22"/>
         <w:szCs w:val="22"/>
-        <w:lang w:bidi="ar-SA"/>
+        <w:lang w:val="en-US" w:eastAsia="en-US" w:bidi="ar-SA"/>
       </w:rPr>
     </w:rPrDefault>
     <w:pPrDefault>
@@ -6056,86 +6014,6 @@
     <w:name w:val="BB3F2D89FF1248B2B41EF6339877BF69"/>
     <w:rsid w:val="0015773E"/>
   </w:style>
-  <w:style w:type="paragraph" w:customStyle="1" w:styleId="FE6FE7D891394EC0BD7536CB62BA1FF74">
-    <w:name w:val="FE6FE7D891394EC0BD7536CB62BA1FF74"/>
-    <w:rsid w:val="00B5418B"/>
-    <w:rPr>
-      <w:rFonts w:eastAsiaTheme="minorHAnsi"/>
-      <w:lang w:val="ru-RU" w:eastAsia="en-US"/>
-    </w:rPr>
-  </w:style>
-  <w:style w:type="paragraph" w:customStyle="1" w:styleId="650E20246F214AEFA6691609A15300112">
-    <w:name w:val="650E20246F214AEFA6691609A15300112"/>
-    <w:rsid w:val="00B5418B"/>
-    <w:rPr>
-      <w:rFonts w:eastAsiaTheme="minorHAnsi"/>
-      <w:lang w:val="ru-RU" w:eastAsia="en-US"/>
-    </w:rPr>
-  </w:style>
-  <w:style w:type="paragraph" w:customStyle="1" w:styleId="7DA8B1AD00CB4CD48AD7232F5654EAF32">
-    <w:name w:val="7DA8B1AD00CB4CD48AD7232F5654EAF32"/>
-    <w:rsid w:val="00B5418B"/>
-    <w:rPr>
-      <w:rFonts w:eastAsiaTheme="minorHAnsi"/>
-      <w:lang w:val="ru-RU" w:eastAsia="en-US"/>
-    </w:rPr>
-  </w:style>
-  <w:style w:type="paragraph" w:customStyle="1" w:styleId="80842DBE14A8495998DCBCF8EEBF8D5D2">
-    <w:name w:val="80842DBE14A8495998DCBCF8EEBF8D5D2"/>
-    <w:rsid w:val="00B5418B"/>
-    <w:rPr>
-      <w:rFonts w:eastAsiaTheme="minorHAnsi"/>
-      <w:lang w:val="ru-RU" w:eastAsia="en-US"/>
-    </w:rPr>
-  </w:style>
-  <w:style w:type="paragraph" w:customStyle="1" w:styleId="A525FB708E7D4B2F99DD5BB43D79598F2">
-    <w:name w:val="A525FB708E7D4B2F99DD5BB43D79598F2"/>
-    <w:rsid w:val="00B5418B"/>
-    <w:rPr>
-      <w:rFonts w:eastAsiaTheme="minorHAnsi"/>
-      <w:lang w:val="ru-RU" w:eastAsia="en-US"/>
-    </w:rPr>
-  </w:style>
-  <w:style w:type="paragraph" w:customStyle="1" w:styleId="42B0295E7F37469CBE6E3F94ADD640361">
-    <w:name w:val="42B0295E7F37469CBE6E3F94ADD640361"/>
-    <w:rsid w:val="00B5418B"/>
-    <w:rPr>
-      <w:rFonts w:eastAsiaTheme="minorHAnsi"/>
-      <w:lang w:val="ru-RU" w:eastAsia="en-US"/>
-    </w:rPr>
-  </w:style>
-  <w:style w:type="paragraph" w:customStyle="1" w:styleId="BB76BBA820664011835B26C8977797C61">
-    <w:name w:val="BB76BBA820664011835B26C8977797C61"/>
-    <w:rsid w:val="00B5418B"/>
-    <w:rPr>
-      <w:rFonts w:eastAsiaTheme="minorHAnsi"/>
-      <w:lang w:val="ru-RU" w:eastAsia="en-US"/>
-    </w:rPr>
-  </w:style>
-  <w:style w:type="paragraph" w:customStyle="1" w:styleId="43D8701CB1B74ED5BF4680BFE914F6521">
-    <w:name w:val="43D8701CB1B74ED5BF4680BFE914F6521"/>
-    <w:rsid w:val="00B5418B"/>
-    <w:rPr>
-      <w:rFonts w:eastAsiaTheme="minorHAnsi"/>
-      <w:lang w:val="ru-RU" w:eastAsia="en-US"/>
-    </w:rPr>
-  </w:style>
-  <w:style w:type="paragraph" w:customStyle="1" w:styleId="AEFDE8CC3CE448E793F47992718378421">
-    <w:name w:val="AEFDE8CC3CE448E793F47992718378421"/>
-    <w:rsid w:val="00B5418B"/>
-    <w:rPr>
-      <w:rFonts w:eastAsiaTheme="minorHAnsi"/>
-      <w:lang w:val="ru-RU" w:eastAsia="en-US"/>
-    </w:rPr>
-  </w:style>
-  <w:style w:type="paragraph" w:customStyle="1" w:styleId="3BD1F337D30940809FC0E71C254EBE1C1">
-    <w:name w:val="3BD1F337D30940809FC0E71C254EBE1C1"/>
-    <w:rsid w:val="00B5418B"/>
-    <w:rPr>
-      <w:rFonts w:eastAsiaTheme="minorHAnsi"/>
-      <w:lang w:val="ru-RU" w:eastAsia="en-US"/>
-    </w:rPr>
-  </w:style>
 </w:styles>
 </file>
 

</xml_diff>